<commit_message>
Setted up Readme, development in progress. Testing pending
</commit_message>
<xml_diff>
--- a/fixtures/files/testfile.docx
+++ b/fixtures/files/testfile.docx
@@ -3,23 +3,47 @@
 <w:document xmlns:wpc="http://schemas.microsoft.com/office/word/2010/wordprocessingCanvas" xmlns:mo="http://schemas.microsoft.com/office/mac/office/2008/main" xmlns:mc="http://schemas.openxmlformats.org/markup-compatibility/2006" xmlns:mv="urn:schemas-microsoft-com:mac:vml" xmlns:o="urn:schemas-microsoft-com:office:office" xmlns:r="http://schemas.openxmlformats.org/officeDocument/2006/relationships" xmlns:m="http://schemas.openxmlformats.org/officeDocument/2006/math" xmlns:v="urn:schemas-microsoft-com:vml" xmlns:wp14="http://schemas.microsoft.com/office/word/2010/wordprocessingDrawing" xmlns:wp="http://schemas.openxmlformats.org/drawingml/2006/wordprocessingDrawing" xmlns:w10="urn:schemas-microsoft-com:office:word" xmlns:w="http://schemas.openxmlformats.org/wordprocessingml/2006/main" xmlns:w14="http://schemas.microsoft.com/office/word/2010/wordml" xmlns:wpg="http://schemas.microsoft.com/office/word/2010/wordprocessingGroup" xmlns:wpi="http://schemas.microsoft.com/office/word/2010/wordprocessingInk" xmlns:wne="http://schemas.microsoft.com/office/word/2006/wordml" xmlns:wps="http://schemas.microsoft.com/office/word/2010/wordprocessingShape" mc:Ignorable="w14 wp14">
   <w:body>
     <w:p>
+      <w:proofErr w:type="spellStart"/>
       <w:r>
-        <w:t>This is a test</w:t>
+        <w:t>This</w:t>
+      </w:r>
+      <w:proofErr w:type="spellEnd"/>
+      <w:r>
+        <w:t xml:space="preserve"> </w:t>
+      </w:r>
+      <w:proofErr w:type="spellStart"/>
+      <w:r>
+        <w:t>is</w:t>
+      </w:r>
+      <w:proofErr w:type="spellEnd"/>
+      <w:r>
+        <w:t xml:space="preserve"> a test</w:t>
       </w:r>
     </w:p>
     <w:p/>
     <w:p>
+      <w:proofErr w:type="spellStart"/>
       <w:r>
-        <w:t>War test</w:t>
+        <w:t>War</w:t>
+      </w:r>
+      <w:proofErr w:type="spellEnd"/>
+      <w:r>
+        <w:t xml:space="preserve"> test</w:t>
       </w:r>
     </w:p>
-    <w:p/>
+    <w:p>
+      <w:bookmarkStart w:id="0" w:name="_GoBack"/>
+      <w:bookmarkEnd w:id="0"/>
+    </w:p>
     <w:p>
       <w:r>
-        <w:t>Test sample</w:t>
+        <w:t xml:space="preserve">Test </w:t>
       </w:r>
-      <w:bookmarkStart w:id="0" w:name="_GoBack"/>
-      <w:bookmarkEnd w:id="0"/>
+      <w:proofErr w:type="spellStart"/>
+      <w:r>
+        <w:t>sample</w:t>
+      </w:r>
+      <w:proofErr w:type="spellEnd"/>
     </w:p>
     <w:sectPr>
       <w:pgSz w:w="12240" w:h="15840"/>
@@ -214,6 +238,92 @@
     <w:semiHidden/>
     <w:unhideWhenUsed/>
   </w:style>
+  <w:style w:type="character" w:styleId="CommentReference">
+    <w:name w:val="annotation reference"/>
+    <w:basedOn w:val="DefaultParagraphFont"/>
+    <w:uiPriority w:val="99"/>
+    <w:semiHidden/>
+    <w:unhideWhenUsed/>
+    <w:rsid w:val="00DB59E2"/>
+    <w:rPr>
+      <w:sz w:val="18"/>
+      <w:szCs w:val="18"/>
+    </w:rPr>
+  </w:style>
+  <w:style w:type="paragraph" w:styleId="CommentText">
+    <w:name w:val="annotation text"/>
+    <w:basedOn w:val="Normal"/>
+    <w:link w:val="CommentTextChar"/>
+    <w:uiPriority w:val="99"/>
+    <w:semiHidden/>
+    <w:unhideWhenUsed/>
+    <w:rsid w:val="00DB59E2"/>
+  </w:style>
+  <w:style w:type="character" w:customStyle="1" w:styleId="CommentTextChar">
+    <w:name w:val="Comment Text Char"/>
+    <w:basedOn w:val="DefaultParagraphFont"/>
+    <w:link w:val="CommentText"/>
+    <w:uiPriority w:val="99"/>
+    <w:semiHidden/>
+    <w:rsid w:val="00DB59E2"/>
+  </w:style>
+  <w:style w:type="paragraph" w:styleId="CommentSubject">
+    <w:name w:val="annotation subject"/>
+    <w:basedOn w:val="CommentText"/>
+    <w:next w:val="CommentText"/>
+    <w:link w:val="CommentSubjectChar"/>
+    <w:uiPriority w:val="99"/>
+    <w:semiHidden/>
+    <w:unhideWhenUsed/>
+    <w:rsid w:val="00DB59E2"/>
+    <w:rPr>
+      <w:b/>
+      <w:bCs/>
+      <w:sz w:val="20"/>
+      <w:szCs w:val="20"/>
+    </w:rPr>
+  </w:style>
+  <w:style w:type="character" w:customStyle="1" w:styleId="CommentSubjectChar">
+    <w:name w:val="Comment Subject Char"/>
+    <w:basedOn w:val="CommentTextChar"/>
+    <w:link w:val="CommentSubject"/>
+    <w:uiPriority w:val="99"/>
+    <w:semiHidden/>
+    <w:rsid w:val="00DB59E2"/>
+    <w:rPr>
+      <w:b/>
+      <w:bCs/>
+      <w:sz w:val="20"/>
+      <w:szCs w:val="20"/>
+    </w:rPr>
+  </w:style>
+  <w:style w:type="paragraph" w:styleId="BalloonText">
+    <w:name w:val="Balloon Text"/>
+    <w:basedOn w:val="Normal"/>
+    <w:link w:val="BalloonTextChar"/>
+    <w:uiPriority w:val="99"/>
+    <w:semiHidden/>
+    <w:unhideWhenUsed/>
+    <w:rsid w:val="00DB59E2"/>
+    <w:rPr>
+      <w:rFonts w:ascii="Lucida Grande" w:hAnsi="Lucida Grande"/>
+      <w:sz w:val="18"/>
+      <w:szCs w:val="18"/>
+    </w:rPr>
+  </w:style>
+  <w:style w:type="character" w:customStyle="1" w:styleId="BalloonTextChar">
+    <w:name w:val="Balloon Text Char"/>
+    <w:basedOn w:val="DefaultParagraphFont"/>
+    <w:link w:val="BalloonText"/>
+    <w:uiPriority w:val="99"/>
+    <w:semiHidden/>
+    <w:rsid w:val="00DB59E2"/>
+    <w:rPr>
+      <w:rFonts w:ascii="Lucida Grande" w:hAnsi="Lucida Grande"/>
+      <w:sz w:val="18"/>
+      <w:szCs w:val="18"/>
+    </w:rPr>
+  </w:style>
 </w:styles>
 </file>
 
@@ -399,6 +509,92 @@
     <w:uiPriority w:val="99"/>
     <w:semiHidden/>
     <w:unhideWhenUsed/>
+  </w:style>
+  <w:style w:type="character" w:styleId="CommentReference">
+    <w:name w:val="annotation reference"/>
+    <w:basedOn w:val="DefaultParagraphFont"/>
+    <w:uiPriority w:val="99"/>
+    <w:semiHidden/>
+    <w:unhideWhenUsed/>
+    <w:rsid w:val="00DB59E2"/>
+    <w:rPr>
+      <w:sz w:val="18"/>
+      <w:szCs w:val="18"/>
+    </w:rPr>
+  </w:style>
+  <w:style w:type="paragraph" w:styleId="CommentText">
+    <w:name w:val="annotation text"/>
+    <w:basedOn w:val="Normal"/>
+    <w:link w:val="CommentTextChar"/>
+    <w:uiPriority w:val="99"/>
+    <w:semiHidden/>
+    <w:unhideWhenUsed/>
+    <w:rsid w:val="00DB59E2"/>
+  </w:style>
+  <w:style w:type="character" w:customStyle="1" w:styleId="CommentTextChar">
+    <w:name w:val="Comment Text Char"/>
+    <w:basedOn w:val="DefaultParagraphFont"/>
+    <w:link w:val="CommentText"/>
+    <w:uiPriority w:val="99"/>
+    <w:semiHidden/>
+    <w:rsid w:val="00DB59E2"/>
+  </w:style>
+  <w:style w:type="paragraph" w:styleId="CommentSubject">
+    <w:name w:val="annotation subject"/>
+    <w:basedOn w:val="CommentText"/>
+    <w:next w:val="CommentText"/>
+    <w:link w:val="CommentSubjectChar"/>
+    <w:uiPriority w:val="99"/>
+    <w:semiHidden/>
+    <w:unhideWhenUsed/>
+    <w:rsid w:val="00DB59E2"/>
+    <w:rPr>
+      <w:b/>
+      <w:bCs/>
+      <w:sz w:val="20"/>
+      <w:szCs w:val="20"/>
+    </w:rPr>
+  </w:style>
+  <w:style w:type="character" w:customStyle="1" w:styleId="CommentSubjectChar">
+    <w:name w:val="Comment Subject Char"/>
+    <w:basedOn w:val="CommentTextChar"/>
+    <w:link w:val="CommentSubject"/>
+    <w:uiPriority w:val="99"/>
+    <w:semiHidden/>
+    <w:rsid w:val="00DB59E2"/>
+    <w:rPr>
+      <w:b/>
+      <w:bCs/>
+      <w:sz w:val="20"/>
+      <w:szCs w:val="20"/>
+    </w:rPr>
+  </w:style>
+  <w:style w:type="paragraph" w:styleId="BalloonText">
+    <w:name w:val="Balloon Text"/>
+    <w:basedOn w:val="Normal"/>
+    <w:link w:val="BalloonTextChar"/>
+    <w:uiPriority w:val="99"/>
+    <w:semiHidden/>
+    <w:unhideWhenUsed/>
+    <w:rsid w:val="00DB59E2"/>
+    <w:rPr>
+      <w:rFonts w:ascii="Lucida Grande" w:hAnsi="Lucida Grande"/>
+      <w:sz w:val="18"/>
+      <w:szCs w:val="18"/>
+    </w:rPr>
+  </w:style>
+  <w:style w:type="character" w:customStyle="1" w:styleId="BalloonTextChar">
+    <w:name w:val="Balloon Text Char"/>
+    <w:basedOn w:val="DefaultParagraphFont"/>
+    <w:link w:val="BalloonText"/>
+    <w:uiPriority w:val="99"/>
+    <w:semiHidden/>
+    <w:rsid w:val="00DB59E2"/>
+    <w:rPr>
+      <w:rFonts w:ascii="Lucida Grande" w:hAnsi="Lucida Grande"/>
+      <w:sz w:val="18"/>
+      <w:szCs w:val="18"/>
+    </w:rPr>
   </w:style>
 </w:styles>
 </file>

</xml_diff>

<commit_message>
Finished Standard functionality, testing missing
</commit_message>
<xml_diff>
--- a/fixtures/files/testfile.docx
+++ b/fixtures/files/testfile.docx
@@ -28,13 +28,15 @@
       </w:r>
       <w:proofErr w:type="spellEnd"/>
       <w:r>
-        <w:t xml:space="preserve"> test</w:t>
-      </w:r>
-    </w:p>
-    <w:p>
+        <w:t xml:space="preserve"> t</w:t>
+      </w:r>
       <w:bookmarkStart w:id="0" w:name="_GoBack"/>
       <w:bookmarkEnd w:id="0"/>
+      <w:r>
+        <w:t>est</w:t>
+      </w:r>
     </w:p>
+    <w:p/>
     <w:p>
       <w:r>
         <w:t xml:space="preserve">Test </w:t>
@@ -238,92 +240,6 @@
     <w:semiHidden/>
     <w:unhideWhenUsed/>
   </w:style>
-  <w:style w:type="character" w:styleId="CommentReference">
-    <w:name w:val="annotation reference"/>
-    <w:basedOn w:val="DefaultParagraphFont"/>
-    <w:uiPriority w:val="99"/>
-    <w:semiHidden/>
-    <w:unhideWhenUsed/>
-    <w:rsid w:val="00DB59E2"/>
-    <w:rPr>
-      <w:sz w:val="18"/>
-      <w:szCs w:val="18"/>
-    </w:rPr>
-  </w:style>
-  <w:style w:type="paragraph" w:styleId="CommentText">
-    <w:name w:val="annotation text"/>
-    <w:basedOn w:val="Normal"/>
-    <w:link w:val="CommentTextChar"/>
-    <w:uiPriority w:val="99"/>
-    <w:semiHidden/>
-    <w:unhideWhenUsed/>
-    <w:rsid w:val="00DB59E2"/>
-  </w:style>
-  <w:style w:type="character" w:customStyle="1" w:styleId="CommentTextChar">
-    <w:name w:val="Comment Text Char"/>
-    <w:basedOn w:val="DefaultParagraphFont"/>
-    <w:link w:val="CommentText"/>
-    <w:uiPriority w:val="99"/>
-    <w:semiHidden/>
-    <w:rsid w:val="00DB59E2"/>
-  </w:style>
-  <w:style w:type="paragraph" w:styleId="CommentSubject">
-    <w:name w:val="annotation subject"/>
-    <w:basedOn w:val="CommentText"/>
-    <w:next w:val="CommentText"/>
-    <w:link w:val="CommentSubjectChar"/>
-    <w:uiPriority w:val="99"/>
-    <w:semiHidden/>
-    <w:unhideWhenUsed/>
-    <w:rsid w:val="00DB59E2"/>
-    <w:rPr>
-      <w:b/>
-      <w:bCs/>
-      <w:sz w:val="20"/>
-      <w:szCs w:val="20"/>
-    </w:rPr>
-  </w:style>
-  <w:style w:type="character" w:customStyle="1" w:styleId="CommentSubjectChar">
-    <w:name w:val="Comment Subject Char"/>
-    <w:basedOn w:val="CommentTextChar"/>
-    <w:link w:val="CommentSubject"/>
-    <w:uiPriority w:val="99"/>
-    <w:semiHidden/>
-    <w:rsid w:val="00DB59E2"/>
-    <w:rPr>
-      <w:b/>
-      <w:bCs/>
-      <w:sz w:val="20"/>
-      <w:szCs w:val="20"/>
-    </w:rPr>
-  </w:style>
-  <w:style w:type="paragraph" w:styleId="BalloonText">
-    <w:name w:val="Balloon Text"/>
-    <w:basedOn w:val="Normal"/>
-    <w:link w:val="BalloonTextChar"/>
-    <w:uiPriority w:val="99"/>
-    <w:semiHidden/>
-    <w:unhideWhenUsed/>
-    <w:rsid w:val="00DB59E2"/>
-    <w:rPr>
-      <w:rFonts w:ascii="Lucida Grande" w:hAnsi="Lucida Grande"/>
-      <w:sz w:val="18"/>
-      <w:szCs w:val="18"/>
-    </w:rPr>
-  </w:style>
-  <w:style w:type="character" w:customStyle="1" w:styleId="BalloonTextChar">
-    <w:name w:val="Balloon Text Char"/>
-    <w:basedOn w:val="DefaultParagraphFont"/>
-    <w:link w:val="BalloonText"/>
-    <w:uiPriority w:val="99"/>
-    <w:semiHidden/>
-    <w:rsid w:val="00DB59E2"/>
-    <w:rPr>
-      <w:rFonts w:ascii="Lucida Grande" w:hAnsi="Lucida Grande"/>
-      <w:sz w:val="18"/>
-      <w:szCs w:val="18"/>
-    </w:rPr>
-  </w:style>
 </w:styles>
 </file>
 
@@ -510,92 +426,6 @@
     <w:semiHidden/>
     <w:unhideWhenUsed/>
   </w:style>
-  <w:style w:type="character" w:styleId="CommentReference">
-    <w:name w:val="annotation reference"/>
-    <w:basedOn w:val="DefaultParagraphFont"/>
-    <w:uiPriority w:val="99"/>
-    <w:semiHidden/>
-    <w:unhideWhenUsed/>
-    <w:rsid w:val="00DB59E2"/>
-    <w:rPr>
-      <w:sz w:val="18"/>
-      <w:szCs w:val="18"/>
-    </w:rPr>
-  </w:style>
-  <w:style w:type="paragraph" w:styleId="CommentText">
-    <w:name w:val="annotation text"/>
-    <w:basedOn w:val="Normal"/>
-    <w:link w:val="CommentTextChar"/>
-    <w:uiPriority w:val="99"/>
-    <w:semiHidden/>
-    <w:unhideWhenUsed/>
-    <w:rsid w:val="00DB59E2"/>
-  </w:style>
-  <w:style w:type="character" w:customStyle="1" w:styleId="CommentTextChar">
-    <w:name w:val="Comment Text Char"/>
-    <w:basedOn w:val="DefaultParagraphFont"/>
-    <w:link w:val="CommentText"/>
-    <w:uiPriority w:val="99"/>
-    <w:semiHidden/>
-    <w:rsid w:val="00DB59E2"/>
-  </w:style>
-  <w:style w:type="paragraph" w:styleId="CommentSubject">
-    <w:name w:val="annotation subject"/>
-    <w:basedOn w:val="CommentText"/>
-    <w:next w:val="CommentText"/>
-    <w:link w:val="CommentSubjectChar"/>
-    <w:uiPriority w:val="99"/>
-    <w:semiHidden/>
-    <w:unhideWhenUsed/>
-    <w:rsid w:val="00DB59E2"/>
-    <w:rPr>
-      <w:b/>
-      <w:bCs/>
-      <w:sz w:val="20"/>
-      <w:szCs w:val="20"/>
-    </w:rPr>
-  </w:style>
-  <w:style w:type="character" w:customStyle="1" w:styleId="CommentSubjectChar">
-    <w:name w:val="Comment Subject Char"/>
-    <w:basedOn w:val="CommentTextChar"/>
-    <w:link w:val="CommentSubject"/>
-    <w:uiPriority w:val="99"/>
-    <w:semiHidden/>
-    <w:rsid w:val="00DB59E2"/>
-    <w:rPr>
-      <w:b/>
-      <w:bCs/>
-      <w:sz w:val="20"/>
-      <w:szCs w:val="20"/>
-    </w:rPr>
-  </w:style>
-  <w:style w:type="paragraph" w:styleId="BalloonText">
-    <w:name w:val="Balloon Text"/>
-    <w:basedOn w:val="Normal"/>
-    <w:link w:val="BalloonTextChar"/>
-    <w:uiPriority w:val="99"/>
-    <w:semiHidden/>
-    <w:unhideWhenUsed/>
-    <w:rsid w:val="00DB59E2"/>
-    <w:rPr>
-      <w:rFonts w:ascii="Lucida Grande" w:hAnsi="Lucida Grande"/>
-      <w:sz w:val="18"/>
-      <w:szCs w:val="18"/>
-    </w:rPr>
-  </w:style>
-  <w:style w:type="character" w:customStyle="1" w:styleId="BalloonTextChar">
-    <w:name w:val="Balloon Text Char"/>
-    <w:basedOn w:val="DefaultParagraphFont"/>
-    <w:link w:val="BalloonText"/>
-    <w:uiPriority w:val="99"/>
-    <w:semiHidden/>
-    <w:rsid w:val="00DB59E2"/>
-    <w:rPr>
-      <w:rFonts w:ascii="Lucida Grande" w:hAnsi="Lucida Grande"/>
-      <w:sz w:val="18"/>
-      <w:szCs w:val="18"/>
-    </w:rPr>
-  </w:style>
 </w:styles>
 </file>
 

</xml_diff>